<commit_message>
Added risk items to register and matrix
</commit_message>
<xml_diff>
--- a/Documentation/Planning/docx/Risk Register and Assessment Matrix.docx
+++ b/Documentation/Planning/docx/Risk Register and Assessment Matrix.docx
@@ -134,23 +134,13 @@
           <w:spacing w:val="5"/>
         </w:rPr>
       </w:pPr>
-      <w:proofErr w:type="spellStart"/>
       <w:r>
         <w:rPr>
           <w:rStyle w:val="IntenseReference"/>
           <w:sz w:val="24"/>
           <w:szCs w:val="24"/>
         </w:rPr>
-        <w:t>ChessAI</w:t>
-      </w:r>
-      <w:proofErr w:type="spellEnd"/>
-      <w:r>
-        <w:rPr>
-          <w:rStyle w:val="IntenseReference"/>
-          <w:sz w:val="24"/>
-          <w:szCs w:val="24"/>
-        </w:rPr>
-        <w:t xml:space="preserve"> – A Chess Practice Tool</w:t>
+        <w:t>ChessAI – A Chess Practice Tool</w:t>
       </w:r>
     </w:p>
     <w:p/>
@@ -940,16 +930,7 @@
                 <w:sz w:val="22"/>
                 <w:szCs w:val="22"/>
               </w:rPr>
-              <w:t>R</w:t>
-            </w:r>
-            <w:r>
-              <w:rPr>
-                <w:rStyle w:val="IntenseReference"/>
-                <w:b/>
-                <w:sz w:val="22"/>
-                <w:szCs w:val="22"/>
-              </w:rPr>
-              <w:t>5</w:t>
+              <w:t>R5</w:t>
             </w:r>
           </w:p>
         </w:tc>
@@ -974,6 +955,15 @@
                 <w:szCs w:val="22"/>
               </w:rPr>
             </w:pPr>
+            <w:r>
+              <w:rPr>
+                <w:rStyle w:val="IntenseReference"/>
+                <w:b/>
+                <w:sz w:val="22"/>
+                <w:szCs w:val="22"/>
+              </w:rPr>
+              <w:t>R13</w:t>
+            </w:r>
           </w:p>
         </w:tc>
         <w:tc>
@@ -1036,16 +1026,7 @@
                 <w:sz w:val="22"/>
                 <w:szCs w:val="22"/>
               </w:rPr>
-              <w:t>R</w:t>
-            </w:r>
-            <w:r>
-              <w:rPr>
-                <w:rStyle w:val="IntenseReference"/>
-                <w:b/>
-                <w:sz w:val="22"/>
-                <w:szCs w:val="22"/>
-              </w:rPr>
-              <w:t>2</w:t>
+              <w:t>R2</w:t>
             </w:r>
           </w:p>
         </w:tc>
@@ -1069,6 +1050,15 @@
                 <w:szCs w:val="22"/>
               </w:rPr>
             </w:pPr>
+            <w:r>
+              <w:rPr>
+                <w:rStyle w:val="IntenseReference"/>
+                <w:b/>
+                <w:sz w:val="22"/>
+                <w:szCs w:val="22"/>
+              </w:rPr>
+              <w:t>R11</w:t>
+            </w:r>
           </w:p>
         </w:tc>
       </w:tr>
@@ -1280,6 +1270,15 @@
                 <w:szCs w:val="22"/>
               </w:rPr>
             </w:pPr>
+            <w:r>
+              <w:rPr>
+                <w:rStyle w:val="IntenseReference"/>
+                <w:b/>
+                <w:sz w:val="22"/>
+                <w:szCs w:val="22"/>
+              </w:rPr>
+              <w:t>R12</w:t>
+            </w:r>
           </w:p>
         </w:tc>
         <w:tc>
@@ -1833,6 +1832,15 @@
                 <w:szCs w:val="22"/>
               </w:rPr>
             </w:pPr>
+            <w:r>
+              <w:rPr>
+                <w:rStyle w:val="IntenseReference"/>
+                <w:b/>
+                <w:sz w:val="22"/>
+                <w:szCs w:val="22"/>
+              </w:rPr>
+              <w:t>R15</w:t>
+            </w:r>
           </w:p>
         </w:tc>
         <w:tc>
@@ -2560,6 +2568,15 @@
                 <w:szCs w:val="22"/>
               </w:rPr>
             </w:pPr>
+            <w:r>
+              <w:rPr>
+                <w:rStyle w:val="IntenseReference"/>
+                <w:b/>
+                <w:sz w:val="22"/>
+                <w:szCs w:val="22"/>
+              </w:rPr>
+              <w:t>R17</w:t>
+            </w:r>
           </w:p>
         </w:tc>
         <w:tc>
@@ -2641,6 +2658,15 @@
                 <w:szCs w:val="22"/>
               </w:rPr>
             </w:pPr>
+            <w:r>
+              <w:rPr>
+                <w:rStyle w:val="IntenseReference"/>
+                <w:b/>
+                <w:sz w:val="22"/>
+                <w:szCs w:val="22"/>
+              </w:rPr>
+              <w:t>R16</w:t>
+            </w:r>
           </w:p>
         </w:tc>
         <w:tc>
@@ -4137,6 +4163,7 @@
               <w:t>Behind on schedule – deadline has passed but deliverable is not complete.</w:t>
             </w:r>
           </w:p>
+          <w:p/>
         </w:tc>
         <w:tc>
           <w:tcPr>
@@ -4221,6 +4248,7 @@
               <w:t>.</w:t>
             </w:r>
           </w:p>
+          <w:p/>
         </w:tc>
         <w:tc>
           <w:tcPr>
@@ -4283,39 +4311,70 @@
           <w:tcPr>
             <w:tcW w:w="1701" w:type="dxa"/>
           </w:tcPr>
-          <w:p/>
+          <w:p>
+            <w:r>
+              <w:t>30/01/2023</w:t>
+            </w:r>
+          </w:p>
         </w:tc>
         <w:tc>
           <w:tcPr>
             <w:tcW w:w="6090" w:type="dxa"/>
           </w:tcPr>
+          <w:p>
+            <w:r>
+              <w:t>Assignment deadlines for other modules are approaching</w:t>
+            </w:r>
+            <w:r>
+              <w:t xml:space="preserve"> and conflict with sprints</w:t>
+            </w:r>
+            <w:r>
+              <w:t>.</w:t>
+            </w:r>
+          </w:p>
           <w:p/>
         </w:tc>
         <w:tc>
           <w:tcPr>
             <w:tcW w:w="2127" w:type="dxa"/>
           </w:tcPr>
-          <w:p/>
+          <w:p>
+            <w:r>
+              <w:t>Planning / Schedule</w:t>
+            </w:r>
+          </w:p>
         </w:tc>
         <w:tc>
           <w:tcPr>
             <w:tcW w:w="1560" w:type="dxa"/>
-            <w:shd w:val="clear" w:color="auto" w:fill="auto"/>
-          </w:tcPr>
-          <w:p/>
+            <w:shd w:val="clear" w:color="auto" w:fill="FF0000"/>
+          </w:tcPr>
+          <w:p>
+            <w:r>
+              <w:t>High</w:t>
+            </w:r>
+          </w:p>
         </w:tc>
         <w:tc>
           <w:tcPr>
             <w:tcW w:w="1275" w:type="dxa"/>
-            <w:shd w:val="clear" w:color="auto" w:fill="auto"/>
-          </w:tcPr>
-          <w:p/>
+            <w:shd w:val="clear" w:color="auto" w:fill="FF0000"/>
+          </w:tcPr>
+          <w:p>
+            <w:r>
+              <w:t>High</w:t>
+            </w:r>
+          </w:p>
         </w:tc>
         <w:tc>
           <w:tcPr>
             <w:tcW w:w="1418" w:type="dxa"/>
           </w:tcPr>
-          <w:p/>
+          <w:p>
+            <w:r>
+              <w:t>High</w:t>
+            </w:r>
+          </w:p>
         </w:tc>
       </w:tr>
       <w:tr>
@@ -4336,39 +4395,70 @@
           <w:tcPr>
             <w:tcW w:w="1701" w:type="dxa"/>
           </w:tcPr>
-          <w:p/>
+          <w:p>
+            <w:r>
+              <w:t>30/01/2023</w:t>
+            </w:r>
+          </w:p>
         </w:tc>
         <w:tc>
           <w:tcPr>
             <w:tcW w:w="6090" w:type="dxa"/>
           </w:tcPr>
+          <w:p>
+            <w:r>
+              <w:t>Project member is having personal life difficulties and finding it hard to focus on or start on sprint items</w:t>
+            </w:r>
+            <w:r>
+              <w:t>.</w:t>
+            </w:r>
+          </w:p>
           <w:p/>
         </w:tc>
         <w:tc>
           <w:tcPr>
             <w:tcW w:w="2127" w:type="dxa"/>
           </w:tcPr>
-          <w:p/>
+          <w:p>
+            <w:r>
+              <w:t>Personal</w:t>
+            </w:r>
+          </w:p>
         </w:tc>
         <w:tc>
           <w:tcPr>
             <w:tcW w:w="1560" w:type="dxa"/>
-            <w:shd w:val="clear" w:color="auto" w:fill="auto"/>
-          </w:tcPr>
-          <w:p/>
+            <w:shd w:val="clear" w:color="auto" w:fill="FF0000"/>
+          </w:tcPr>
+          <w:p>
+            <w:r>
+              <w:t>High</w:t>
+            </w:r>
+          </w:p>
         </w:tc>
         <w:tc>
           <w:tcPr>
             <w:tcW w:w="1275" w:type="dxa"/>
-            <w:shd w:val="clear" w:color="auto" w:fill="auto"/>
-          </w:tcPr>
-          <w:p/>
+            <w:shd w:val="clear" w:color="auto" w:fill="FF0000"/>
+          </w:tcPr>
+          <w:p>
+            <w:r>
+              <w:t>High</w:t>
+            </w:r>
+          </w:p>
         </w:tc>
         <w:tc>
           <w:tcPr>
             <w:tcW w:w="1418" w:type="dxa"/>
           </w:tcPr>
-          <w:p/>
+          <w:p>
+            <w:r>
+              <w:t>H</w:t>
+            </w:r>
+            <w:r>
+              <w:t>igh</w:t>
+            </w:r>
+          </w:p>
         </w:tc>
       </w:tr>
       <w:tr>
@@ -4389,39 +4479,66 @@
           <w:tcPr>
             <w:tcW w:w="1701" w:type="dxa"/>
           </w:tcPr>
-          <w:p/>
+          <w:p>
+            <w:r>
+              <w:t>30/01/2023</w:t>
+            </w:r>
+          </w:p>
         </w:tc>
         <w:tc>
           <w:tcPr>
             <w:tcW w:w="6090" w:type="dxa"/>
           </w:tcPr>
-          <w:p/>
+          <w:p>
+            <w:r>
+              <w:t>Vacations are upcoming</w:t>
+            </w:r>
+            <w:r>
+              <w:t xml:space="preserve"> and may conflict with sprints.</w:t>
+            </w:r>
+          </w:p>
         </w:tc>
         <w:tc>
           <w:tcPr>
             <w:tcW w:w="2127" w:type="dxa"/>
           </w:tcPr>
-          <w:p/>
+          <w:p>
+            <w:r>
+              <w:t>Planning / Schedule</w:t>
+            </w:r>
+          </w:p>
         </w:tc>
         <w:tc>
           <w:tcPr>
             <w:tcW w:w="1560" w:type="dxa"/>
-            <w:shd w:val="clear" w:color="auto" w:fill="auto"/>
-          </w:tcPr>
-          <w:p/>
+            <w:shd w:val="clear" w:color="auto" w:fill="FF0000"/>
+          </w:tcPr>
+          <w:p>
+            <w:r>
+              <w:t>High</w:t>
+            </w:r>
+          </w:p>
         </w:tc>
         <w:tc>
           <w:tcPr>
             <w:tcW w:w="1275" w:type="dxa"/>
-            <w:shd w:val="clear" w:color="auto" w:fill="auto"/>
-          </w:tcPr>
-          <w:p/>
+            <w:shd w:val="clear" w:color="auto" w:fill="FFFF00"/>
+          </w:tcPr>
+          <w:p>
+            <w:r>
+              <w:t>Medium</w:t>
+            </w:r>
+          </w:p>
         </w:tc>
         <w:tc>
           <w:tcPr>
             <w:tcW w:w="1418" w:type="dxa"/>
           </w:tcPr>
-          <w:p/>
+          <w:p>
+            <w:r>
+              <w:t>Medium</w:t>
+            </w:r>
+          </w:p>
         </w:tc>
       </w:tr>
       <w:tr>
@@ -4442,39 +4559,64 @@
           <w:tcPr>
             <w:tcW w:w="1701" w:type="dxa"/>
           </w:tcPr>
-          <w:p/>
+          <w:p>
+            <w:r>
+              <w:t>30/01/2023</w:t>
+            </w:r>
+          </w:p>
         </w:tc>
         <w:tc>
           <w:tcPr>
             <w:tcW w:w="6090" w:type="dxa"/>
           </w:tcPr>
+          <w:p>
+            <w:r>
+              <w:t>Unknown assessment dates stop planning decisions from being made effectively, with justification.</w:t>
+            </w:r>
+          </w:p>
           <w:p/>
         </w:tc>
         <w:tc>
           <w:tcPr>
             <w:tcW w:w="2127" w:type="dxa"/>
           </w:tcPr>
-          <w:p/>
+          <w:p>
+            <w:r>
+              <w:t>Planning / Schedule</w:t>
+            </w:r>
+          </w:p>
         </w:tc>
         <w:tc>
           <w:tcPr>
             <w:tcW w:w="1560" w:type="dxa"/>
-            <w:shd w:val="clear" w:color="auto" w:fill="auto"/>
-          </w:tcPr>
-          <w:p/>
+            <w:shd w:val="clear" w:color="auto" w:fill="FF0000"/>
+          </w:tcPr>
+          <w:p>
+            <w:r>
+              <w:t>High</w:t>
+            </w:r>
+          </w:p>
         </w:tc>
         <w:tc>
           <w:tcPr>
             <w:tcW w:w="1275" w:type="dxa"/>
-            <w:shd w:val="clear" w:color="auto" w:fill="auto"/>
-          </w:tcPr>
-          <w:p/>
+            <w:shd w:val="clear" w:color="auto" w:fill="FF0000"/>
+          </w:tcPr>
+          <w:p>
+            <w:r>
+              <w:t>High</w:t>
+            </w:r>
+          </w:p>
         </w:tc>
         <w:tc>
           <w:tcPr>
             <w:tcW w:w="1418" w:type="dxa"/>
           </w:tcPr>
-          <w:p/>
+          <w:p>
+            <w:r>
+              <w:t>High</w:t>
+            </w:r>
+          </w:p>
         </w:tc>
       </w:tr>
       <w:tr>
@@ -4495,39 +4637,70 @@
           <w:tcPr>
             <w:tcW w:w="1701" w:type="dxa"/>
           </w:tcPr>
-          <w:p/>
+          <w:p>
+            <w:r>
+              <w:t>30/01/2023</w:t>
+            </w:r>
+          </w:p>
         </w:tc>
         <w:tc>
           <w:tcPr>
             <w:tcW w:w="6090" w:type="dxa"/>
           </w:tcPr>
+          <w:p>
+            <w:r>
+              <w:t>Changes to technology being used</w:t>
+            </w:r>
+            <w:r>
+              <w:t>; technology needed is not well defined</w:t>
+            </w:r>
+            <w:r>
+              <w:t>.</w:t>
+            </w:r>
+          </w:p>
           <w:p/>
         </w:tc>
         <w:tc>
           <w:tcPr>
             <w:tcW w:w="2127" w:type="dxa"/>
           </w:tcPr>
-          <w:p/>
+          <w:p>
+            <w:r>
+              <w:t>Technology</w:t>
+            </w:r>
+          </w:p>
         </w:tc>
         <w:tc>
           <w:tcPr>
             <w:tcW w:w="1560" w:type="dxa"/>
-            <w:shd w:val="clear" w:color="auto" w:fill="auto"/>
-          </w:tcPr>
-          <w:p/>
+            <w:shd w:val="clear" w:color="auto" w:fill="FFFF00"/>
+          </w:tcPr>
+          <w:p>
+            <w:r>
+              <w:t>Medium</w:t>
+            </w:r>
+          </w:p>
         </w:tc>
         <w:tc>
           <w:tcPr>
             <w:tcW w:w="1275" w:type="dxa"/>
-            <w:shd w:val="clear" w:color="auto" w:fill="auto"/>
-          </w:tcPr>
-          <w:p/>
+            <w:shd w:val="clear" w:color="auto" w:fill="FF0000"/>
+          </w:tcPr>
+          <w:p>
+            <w:r>
+              <w:t>High</w:t>
+            </w:r>
+          </w:p>
         </w:tc>
         <w:tc>
           <w:tcPr>
             <w:tcW w:w="1418" w:type="dxa"/>
           </w:tcPr>
-          <w:p/>
+          <w:p>
+            <w:r>
+              <w:t>Medium</w:t>
+            </w:r>
+          </w:p>
         </w:tc>
       </w:tr>
       <w:tr>
@@ -4548,39 +4721,67 @@
           <w:tcPr>
             <w:tcW w:w="1701" w:type="dxa"/>
           </w:tcPr>
-          <w:p/>
+          <w:p>
+            <w:r>
+              <w:t>30/01/2023</w:t>
+            </w:r>
+          </w:p>
         </w:tc>
         <w:tc>
           <w:tcPr>
             <w:tcW w:w="6090" w:type="dxa"/>
           </w:tcPr>
+          <w:p>
+            <w:r>
+              <w:t xml:space="preserve">No access to </w:t>
+            </w:r>
+            <w:r>
+              <w:t>computer so can’t work on code.</w:t>
+            </w:r>
+          </w:p>
           <w:p/>
         </w:tc>
         <w:tc>
           <w:tcPr>
             <w:tcW w:w="2127" w:type="dxa"/>
           </w:tcPr>
-          <w:p/>
+          <w:p>
+            <w:r>
+              <w:t>Technical</w:t>
+            </w:r>
+          </w:p>
         </w:tc>
         <w:tc>
           <w:tcPr>
             <w:tcW w:w="1560" w:type="dxa"/>
-            <w:shd w:val="clear" w:color="auto" w:fill="auto"/>
-          </w:tcPr>
-          <w:p/>
+            <w:shd w:val="clear" w:color="auto" w:fill="92D050"/>
+          </w:tcPr>
+          <w:p>
+            <w:r>
+              <w:t>Low</w:t>
+            </w:r>
+          </w:p>
         </w:tc>
         <w:tc>
           <w:tcPr>
             <w:tcW w:w="1275" w:type="dxa"/>
-            <w:shd w:val="clear" w:color="auto" w:fill="auto"/>
-          </w:tcPr>
-          <w:p/>
+            <w:shd w:val="clear" w:color="auto" w:fill="FF0000"/>
+          </w:tcPr>
+          <w:p>
+            <w:r>
+              <w:t>High</w:t>
+            </w:r>
+          </w:p>
         </w:tc>
         <w:tc>
           <w:tcPr>
             <w:tcW w:w="1418" w:type="dxa"/>
           </w:tcPr>
-          <w:p/>
+          <w:p>
+            <w:r>
+              <w:t>Low</w:t>
+            </w:r>
+          </w:p>
         </w:tc>
       </w:tr>
       <w:tr>
@@ -4601,39 +4802,64 @@
           <w:tcPr>
             <w:tcW w:w="1701" w:type="dxa"/>
           </w:tcPr>
-          <w:p/>
+          <w:p>
+            <w:r>
+              <w:t>30/01/2023</w:t>
+            </w:r>
+          </w:p>
         </w:tc>
         <w:tc>
           <w:tcPr>
             <w:tcW w:w="6090" w:type="dxa"/>
           </w:tcPr>
+          <w:p>
+            <w:r>
+              <w:t>No access to computer so can’t work on documentation.</w:t>
+            </w:r>
+          </w:p>
           <w:p/>
         </w:tc>
         <w:tc>
           <w:tcPr>
             <w:tcW w:w="2127" w:type="dxa"/>
           </w:tcPr>
-          <w:p/>
+          <w:p>
+            <w:r>
+              <w:t>Technical</w:t>
+            </w:r>
+          </w:p>
         </w:tc>
         <w:tc>
           <w:tcPr>
             <w:tcW w:w="1560" w:type="dxa"/>
-            <w:shd w:val="clear" w:color="auto" w:fill="auto"/>
-          </w:tcPr>
-          <w:p/>
+            <w:shd w:val="clear" w:color="auto" w:fill="92D050"/>
+          </w:tcPr>
+          <w:p>
+            <w:r>
+              <w:t>Low</w:t>
+            </w:r>
+          </w:p>
         </w:tc>
         <w:tc>
           <w:tcPr>
             <w:tcW w:w="1275" w:type="dxa"/>
-            <w:shd w:val="clear" w:color="auto" w:fill="auto"/>
-          </w:tcPr>
-          <w:p/>
+            <w:shd w:val="clear" w:color="auto" w:fill="FFFF00"/>
+          </w:tcPr>
+          <w:p>
+            <w:r>
+              <w:t>Medium</w:t>
+            </w:r>
+          </w:p>
         </w:tc>
         <w:tc>
           <w:tcPr>
             <w:tcW w:w="1418" w:type="dxa"/>
           </w:tcPr>
-          <w:p/>
+          <w:p>
+            <w:r>
+              <w:t>Medium</w:t>
+            </w:r>
+          </w:p>
         </w:tc>
       </w:tr>
       <w:tr>

</xml_diff>